<commit_message>
Completed Task 01.Furniture Store
</commit_message>
<xml_diff>
--- a/JavaScript Advanced/Exam Practice/Retake Exam - 12 August 2021/Furniture Store/01. Furniture Store_Условие.docx
+++ b/JavaScript Advanced/Exam Practice/Retake Exam - 12 August 2021/Furniture Store/01. Furniture Store_Условие.docx
@@ -4,7 +4,7 @@
   <w:body>
     <w:p>
       <w:pPr>
-        <w:pStyle w:val="1"/>
+        <w:pStyle w:val="Heading1"/>
         <w:jc w:val="center"/>
       </w:pPr>
       <w:r>
@@ -13,7 +13,7 @@
     </w:p>
     <w:p>
       <w:pPr>
-        <w:pStyle w:val="1"/>
+        <w:pStyle w:val="Heading1"/>
       </w:pPr>
       <w:r>
         <w:t>Problem</w:t>
@@ -148,7 +148,7 @@
     </w:p>
     <w:p>
       <w:pPr>
-        <w:pStyle w:val="a3"/>
+        <w:pStyle w:val="ListParagraph"/>
         <w:numPr>
           <w:ilvl w:val="0"/>
           <w:numId w:val="3"/>
@@ -236,7 +236,7 @@
     </w:p>
     <w:p>
       <w:pPr>
-        <w:pStyle w:val="a3"/>
+        <w:pStyle w:val="ListParagraph"/>
         <w:numPr>
           <w:ilvl w:val="0"/>
           <w:numId w:val="3"/>
@@ -324,7 +324,7 @@
     </w:p>
     <w:p>
       <w:pPr>
-        <w:pStyle w:val="a3"/>
+        <w:pStyle w:val="ListParagraph"/>
         <w:numPr>
           <w:ilvl w:val="0"/>
           <w:numId w:val="3"/>
@@ -394,7 +394,7 @@
     </w:p>
     <w:p>
       <w:pPr>
-        <w:pStyle w:val="a3"/>
+        <w:pStyle w:val="ListParagraph"/>
         <w:numPr>
           <w:ilvl w:val="0"/>
           <w:numId w:val="7"/>
@@ -460,7 +460,7 @@
     </w:p>
     <w:p>
       <w:pPr>
-        <w:pStyle w:val="a3"/>
+        <w:pStyle w:val="ListParagraph"/>
         <w:numPr>
           <w:ilvl w:val="0"/>
           <w:numId w:val="7"/>
@@ -492,7 +492,7 @@
     </w:p>
     <w:p>
       <w:pPr>
-        <w:pStyle w:val="a3"/>
+        <w:pStyle w:val="ListParagraph"/>
         <w:numPr>
           <w:ilvl w:val="0"/>
           <w:numId w:val="7"/>
@@ -524,7 +524,7 @@
     </w:p>
     <w:p>
       <w:pPr>
-        <w:pStyle w:val="a3"/>
+        <w:pStyle w:val="ListParagraph"/>
         <w:numPr>
           <w:ilvl w:val="0"/>
           <w:numId w:val="7"/>
@@ -556,7 +556,7 @@
     </w:p>
     <w:p>
       <w:pPr>
-        <w:pStyle w:val="a3"/>
+        <w:pStyle w:val="ListParagraph"/>
         <w:numPr>
           <w:ilvl w:val="0"/>
           <w:numId w:val="7"/>
@@ -588,7 +588,7 @@
     </w:p>
     <w:p>
       <w:pPr>
-        <w:pStyle w:val="a3"/>
+        <w:pStyle w:val="ListParagraph"/>
         <w:numPr>
           <w:ilvl w:val="0"/>
           <w:numId w:val="7"/>
@@ -896,12 +896,14 @@
         <w:contextualSpacing/>
         <w:rPr>
           <w:rFonts w:ascii="Calibri" w:eastAsia="Calibri" w:hAnsi="Calibri" w:cs="Times New Roman"/>
+          <w:color w:val="70AD47" w:themeColor="accent6"/>
           <w:lang w:val="en-US"/>
         </w:rPr>
       </w:pPr>
       <w:r>
         <w:rPr>
           <w:rFonts w:ascii="Calibri" w:eastAsia="Calibri" w:hAnsi="Calibri" w:cs="Times New Roman"/>
+          <w:color w:val="70AD47" w:themeColor="accent6"/>
           <w:lang w:val="en-US"/>
         </w:rPr>
         <w:t>A</w:t>
@@ -910,69 +912,60 @@
         <w:rPr>
           <w:rFonts w:ascii="Calibri" w:eastAsia="Calibri" w:hAnsi="Calibri" w:cs="Times New Roman"/>
           <w:b/>
-          <w:lang w:val="en-US"/>
-        </w:rPr>
-        <w:t>ll fields (</w:t>
+          <w:color w:val="70AD47" w:themeColor="accent6"/>
+          <w:lang w:val="en-US"/>
+        </w:rPr>
+        <w:t>ll fields (model, year</w:t>
       </w:r>
       <w:r>
         <w:rPr>
           <w:rFonts w:ascii="Calibri" w:eastAsia="Calibri" w:hAnsi="Calibri" w:cs="Times New Roman"/>
           <w:b/>
-          <w:lang w:val="en-US"/>
-        </w:rPr>
-        <w:t>model</w:t>
+          <w:color w:val="70AD47" w:themeColor="accent6"/>
+          <w:lang w:val="en-US"/>
+        </w:rPr>
+        <w:t xml:space="preserve">, description, </w:t>
       </w:r>
       <w:r>
         <w:rPr>
           <w:rFonts w:ascii="Calibri" w:eastAsia="Calibri" w:hAnsi="Calibri" w:cs="Times New Roman"/>
           <w:b/>
-          <w:lang w:val="en-US"/>
-        </w:rPr>
-        <w:t>, year</w:t>
+          <w:color w:val="70AD47" w:themeColor="accent6"/>
+          <w:lang w:val="en-US"/>
+        </w:rPr>
+        <w:t>and price)</w:t>
       </w:r>
       <w:r>
         <w:rPr>
           <w:rFonts w:ascii="Calibri" w:eastAsia="Calibri" w:hAnsi="Calibri" w:cs="Times New Roman"/>
-          <w:b/>
-          <w:lang w:val="en-US"/>
-        </w:rPr>
-        <w:t xml:space="preserve">, description, </w:t>
+          <w:color w:val="70AD47" w:themeColor="accent6"/>
+          <w:lang w:val="en-US"/>
+        </w:rPr>
+        <w:t xml:space="preserve"> are </w:t>
       </w:r>
       <w:r>
         <w:rPr>
           <w:rFonts w:ascii="Calibri" w:eastAsia="Calibri" w:hAnsi="Calibri" w:cs="Times New Roman"/>
           <w:b/>
-          <w:lang w:val="en-US"/>
-        </w:rPr>
-        <w:t>and price)</w:t>
+          <w:color w:val="70AD47" w:themeColor="accent6"/>
+          <w:lang w:val="en-US"/>
+        </w:rPr>
+        <w:t>filled with</w:t>
       </w:r>
       <w:r>
         <w:rPr>
           <w:rFonts w:ascii="Calibri" w:eastAsia="Calibri" w:hAnsi="Calibri" w:cs="Times New Roman"/>
-          <w:lang w:val="en-US"/>
-        </w:rPr>
-        <w:t xml:space="preserve"> are </w:t>
+          <w:b/>
+          <w:color w:val="70AD47" w:themeColor="accent6"/>
+          <w:lang w:val="en-US"/>
+        </w:rPr>
+        <w:t xml:space="preserve"> the</w:t>
       </w:r>
       <w:r>
         <w:rPr>
           <w:rFonts w:ascii="Calibri" w:eastAsia="Calibri" w:hAnsi="Calibri" w:cs="Times New Roman"/>
           <w:b/>
-          <w:lang w:val="en-US"/>
-        </w:rPr>
-        <w:t>filled with</w:t>
-      </w:r>
-      <w:r>
-        <w:rPr>
-          <w:rFonts w:ascii="Calibri" w:eastAsia="Calibri" w:hAnsi="Calibri" w:cs="Times New Roman"/>
-          <w:b/>
-          <w:lang w:val="en-US"/>
-        </w:rPr>
-        <w:t xml:space="preserve"> the</w:t>
-      </w:r>
-      <w:r>
-        <w:rPr>
-          <w:rFonts w:ascii="Calibri" w:eastAsia="Calibri" w:hAnsi="Calibri" w:cs="Times New Roman"/>
-          <w:b/>
+          <w:color w:val="70AD47" w:themeColor="accent6"/>
           <w:lang w:val="en-US"/>
         </w:rPr>
         <w:t xml:space="preserve"> correct input</w:t>
@@ -988,6 +981,7 @@
         <w:contextualSpacing/>
         <w:rPr>
           <w:rFonts w:ascii="Calibri" w:eastAsia="Calibri" w:hAnsi="Calibri" w:cs="Times New Roman"/>
+          <w:color w:val="70AD47" w:themeColor="accent6"/>
           <w:lang w:val="en-US"/>
         </w:rPr>
       </w:pPr>
@@ -995,6 +989,7 @@
         <w:rPr>
           <w:rFonts w:ascii="Calibri" w:eastAsia="Calibri" w:hAnsi="Calibri" w:cs="Times New Roman"/>
           <w:b/>
+          <w:color w:val="70AD47" w:themeColor="accent6"/>
           <w:lang w:val="en-US"/>
         </w:rPr>
         <w:t>Model and description</w:t>
@@ -1002,6 +997,7 @@
       <w:r>
         <w:rPr>
           <w:rFonts w:ascii="Calibri" w:eastAsia="Calibri" w:hAnsi="Calibri" w:cs="Times New Roman"/>
+          <w:color w:val="70AD47" w:themeColor="accent6"/>
           <w:lang w:val="en-US"/>
         </w:rPr>
         <w:t xml:space="preserve"> </w:t>
@@ -1009,6 +1005,7 @@
       <w:r>
         <w:rPr>
           <w:rFonts w:ascii="Calibri" w:eastAsia="Calibri" w:hAnsi="Calibri" w:cs="Times New Roman"/>
+          <w:color w:val="70AD47" w:themeColor="accent6"/>
           <w:lang w:val="en-US"/>
         </w:rPr>
         <w:t>are</w:t>
@@ -1016,6 +1013,7 @@
       <w:r>
         <w:rPr>
           <w:rFonts w:ascii="Calibri" w:eastAsia="Calibri" w:hAnsi="Calibri" w:cs="Times New Roman"/>
+          <w:color w:val="70AD47" w:themeColor="accent6"/>
           <w:lang w:val="en-US"/>
         </w:rPr>
         <w:t xml:space="preserve"> </w:t>
@@ -1024,6 +1022,7 @@
         <w:rPr>
           <w:rFonts w:ascii="Calibri" w:eastAsia="Calibri" w:hAnsi="Calibri" w:cs="Times New Roman"/>
           <w:b/>
+          <w:color w:val="70AD47" w:themeColor="accent6"/>
           <w:lang w:val="en-US"/>
         </w:rPr>
         <w:t>non</w:t>
@@ -1031,6 +1030,7 @@
       <w:r>
         <w:rPr>
           <w:rFonts w:ascii="Calibri" w:eastAsia="Calibri" w:hAnsi="Calibri" w:cs="Times New Roman"/>
+          <w:color w:val="70AD47" w:themeColor="accent6"/>
           <w:lang w:val="en-US"/>
         </w:rPr>
         <w:t>-</w:t>
@@ -1039,6 +1039,7 @@
         <w:rPr>
           <w:rFonts w:ascii="Calibri" w:eastAsia="Calibri" w:hAnsi="Calibri" w:cs="Times New Roman"/>
           <w:b/>
+          <w:color w:val="70AD47" w:themeColor="accent6"/>
           <w:lang w:val="en-US"/>
         </w:rPr>
         <w:t>empty</w:t>
@@ -1046,6 +1047,7 @@
       <w:r>
         <w:rPr>
           <w:rFonts w:ascii="Calibri" w:eastAsia="Calibri" w:hAnsi="Calibri" w:cs="Times New Roman"/>
+          <w:color w:val="70AD47" w:themeColor="accent6"/>
           <w:lang w:val="en-US"/>
         </w:rPr>
         <w:t xml:space="preserve"> </w:t>
@@ -1054,6 +1056,7 @@
         <w:rPr>
           <w:rFonts w:ascii="Calibri" w:eastAsia="Calibri" w:hAnsi="Calibri" w:cs="Times New Roman"/>
           <w:b/>
+          <w:color w:val="70AD47" w:themeColor="accent6"/>
           <w:lang w:val="en-US"/>
         </w:rPr>
         <w:t>strings</w:t>
@@ -1069,6 +1072,7 @@
         <w:contextualSpacing/>
         <w:rPr>
           <w:rFonts w:ascii="Calibri" w:eastAsia="Calibri" w:hAnsi="Calibri" w:cs="Times New Roman"/>
+          <w:color w:val="70AD47" w:themeColor="accent6"/>
           <w:lang w:val="en-US"/>
         </w:rPr>
       </w:pPr>
@@ -1076,6 +1080,7 @@
         <w:rPr>
           <w:rFonts w:ascii="Calibri" w:eastAsia="Calibri" w:hAnsi="Calibri" w:cs="Times New Roman"/>
           <w:b/>
+          <w:color w:val="70AD47" w:themeColor="accent6"/>
           <w:lang w:val="en-US"/>
         </w:rPr>
         <w:t>Year</w:t>
@@ -1083,6 +1088,7 @@
       <w:r>
         <w:rPr>
           <w:rFonts w:ascii="Calibri" w:eastAsia="Calibri" w:hAnsi="Calibri" w:cs="Times New Roman"/>
+          <w:color w:val="70AD47" w:themeColor="accent6"/>
           <w:lang w:val="en-US"/>
         </w:rPr>
         <w:t xml:space="preserve"> and </w:t>
@@ -1091,6 +1097,7 @@
         <w:rPr>
           <w:rFonts w:ascii="Calibri" w:eastAsia="Calibri" w:hAnsi="Calibri" w:cs="Times New Roman"/>
           <w:b/>
+          <w:color w:val="70AD47" w:themeColor="accent6"/>
           <w:lang w:val="en-US"/>
         </w:rPr>
         <w:t>Price</w:t>
@@ -1098,6 +1105,7 @@
       <w:r>
         <w:rPr>
           <w:rFonts w:ascii="Calibri" w:eastAsia="Calibri" w:hAnsi="Calibri" w:cs="Times New Roman"/>
+          <w:color w:val="70AD47" w:themeColor="accent6"/>
           <w:lang w:val="en-US"/>
         </w:rPr>
         <w:t xml:space="preserve"> need to be </w:t>
@@ -1106,6 +1114,7 @@
         <w:rPr>
           <w:rFonts w:ascii="Calibri" w:eastAsia="Calibri" w:hAnsi="Calibri" w:cs="Times New Roman"/>
           <w:b/>
+          <w:color w:val="70AD47" w:themeColor="accent6"/>
           <w:lang w:val="en-US"/>
         </w:rPr>
         <w:t>positive</w:t>
@@ -1113,6 +1122,7 @@
       <w:r>
         <w:rPr>
           <w:rFonts w:ascii="Calibri" w:eastAsia="Calibri" w:hAnsi="Calibri" w:cs="Times New Roman"/>
+          <w:color w:val="70AD47" w:themeColor="accent6"/>
           <w:lang w:val="en-US"/>
         </w:rPr>
         <w:t xml:space="preserve"> </w:t>
@@ -1121,6 +1131,7 @@
         <w:rPr>
           <w:rFonts w:ascii="Calibri" w:eastAsia="Calibri" w:hAnsi="Calibri" w:cs="Times New Roman"/>
           <w:b/>
+          <w:color w:val="70AD47" w:themeColor="accent6"/>
           <w:lang w:val="en-US"/>
         </w:rPr>
         <w:t>numbers</w:t>
@@ -1136,27 +1147,22 @@
         <w:contextualSpacing/>
         <w:rPr>
           <w:rFonts w:ascii="Calibri" w:eastAsia="Calibri" w:hAnsi="Calibri" w:cs="Times New Roman"/>
-          <w:lang w:val="en-US"/>
-        </w:rPr>
-      </w:pPr>
-      <w:r>
-        <w:rPr>
-          <w:b/>
-          <w:lang w:val="en-US"/>
-        </w:rPr>
-        <w:t xml:space="preserve">All fields must be </w:t>
-      </w:r>
-      <w:r>
-        <w:rPr>
-          <w:b/>
-          <w:lang w:val="en-US"/>
-        </w:rPr>
-        <w:t>filled</w:t>
+          <w:color w:val="70AD47" w:themeColor="accent6"/>
+          <w:lang w:val="en-US"/>
+        </w:rPr>
+      </w:pPr>
+      <w:r>
+        <w:rPr>
+          <w:b/>
+          <w:color w:val="70AD47" w:themeColor="accent6"/>
+          <w:lang w:val="en-US"/>
+        </w:rPr>
+        <w:t>All fields must be filled</w:t>
       </w:r>
     </w:p>
     <w:p>
       <w:pPr>
-        <w:pStyle w:val="a3"/>
+        <w:pStyle w:val="ListParagraph"/>
         <w:keepNext/>
         <w:keepLines/>
         <w:numPr>
@@ -1240,7 +1246,7 @@
     </w:p>
     <w:p>
       <w:pPr>
-        <w:pStyle w:val="a3"/>
+        <w:pStyle w:val="ListParagraph"/>
         <w:numPr>
           <w:ilvl w:val="0"/>
           <w:numId w:val="6"/>
@@ -1345,7 +1351,7 @@
     </w:p>
     <w:p>
       <w:pPr>
-        <w:pStyle w:val="a3"/>
+        <w:pStyle w:val="ListParagraph"/>
         <w:numPr>
           <w:ilvl w:val="0"/>
           <w:numId w:val="6"/>
@@ -1697,13 +1703,15 @@
         <w:shd w:val="clear" w:color="auto" w:fill="FFFFFF"/>
         <w:rPr>
           <w:rFonts w:cstheme="minorHAnsi"/>
-          <w:lang w:val="en"/>
-        </w:rPr>
-      </w:pPr>
-      <w:r>
-        <w:rPr>
-          <w:rStyle w:val="jlqj4b"/>
-          <w:rFonts w:cstheme="minorHAnsi"/>
+          <w:color w:val="70AD47" w:themeColor="accent6"/>
+          <w:lang w:val="en"/>
+        </w:rPr>
+      </w:pPr>
+      <w:r>
+        <w:rPr>
+          <w:rStyle w:val="jlqj4b"/>
+          <w:rFonts w:cstheme="minorHAnsi"/>
+          <w:color w:val="70AD47" w:themeColor="accent6"/>
           <w:lang w:val="en"/>
         </w:rPr>
         <w:t xml:space="preserve">Each furniture has main information line </w:t>
@@ -1713,6 +1721,7 @@
           <w:rStyle w:val="jlqj4b"/>
           <w:rFonts w:cstheme="minorHAnsi"/>
           <w:b/>
+          <w:color w:val="70AD47" w:themeColor="accent6"/>
           <w:lang w:val="en"/>
         </w:rPr>
         <w:t>(Model, Price)</w:t>
@@ -1721,6 +1730,7 @@
         <w:rPr>
           <w:rStyle w:val="jlqj4b"/>
           <w:rFonts w:cstheme="minorHAnsi"/>
+          <w:color w:val="70AD47" w:themeColor="accent6"/>
           <w:lang w:val="en"/>
         </w:rPr>
         <w:t xml:space="preserve"> and an additional information line. The additional information line stores </w:t>
@@ -1730,6 +1740,7 @@
           <w:rStyle w:val="jlqj4b"/>
           <w:rFonts w:cstheme="minorHAnsi"/>
           <w:b/>
+          <w:color w:val="70AD47" w:themeColor="accent6"/>
           <w:lang w:val="en"/>
         </w:rPr>
         <w:t>the description and year</w:t>
@@ -1738,6 +1749,7 @@
         <w:rPr>
           <w:rStyle w:val="jlqj4b"/>
           <w:rFonts w:cstheme="minorHAnsi"/>
+          <w:color w:val="70AD47" w:themeColor="accent6"/>
           <w:lang w:val="en"/>
         </w:rPr>
         <w:t xml:space="preserve"> of manufacture of the furniture </w:t>
@@ -1747,6 +1759,7 @@
           <w:rStyle w:val="jlqj4b"/>
           <w:rFonts w:cstheme="minorHAnsi"/>
           <w:b/>
+          <w:color w:val="70AD47" w:themeColor="accent6"/>
           <w:lang w:val="en"/>
         </w:rPr>
         <w:t>(hidden until the "More info" button is pressed</w:t>
@@ -1755,6 +1768,7 @@
         <w:rPr>
           <w:rStyle w:val="jlqj4b"/>
           <w:rFonts w:cstheme="minorHAnsi"/>
+          <w:color w:val="70AD47" w:themeColor="accent6"/>
           <w:lang w:val="en"/>
         </w:rPr>
         <w:t>)</w:t>
@@ -1764,6 +1778,7 @@
           <w:rStyle w:val="jlqj4b"/>
           <w:rFonts w:cstheme="minorHAnsi"/>
           <w:b/>
+          <w:color w:val="70AD47" w:themeColor="accent6"/>
         </w:rPr>
         <w:t>.</w:t>
       </w:r>
@@ -1774,11 +1789,13 @@
           <w:b/>
           <w:bCs/>
           <w:noProof/>
-          <w:lang w:val="en-US"/>
-        </w:rPr>
-      </w:pPr>
-      <w:r>
-        <w:rPr>
+          <w:color w:val="70AD47" w:themeColor="accent6"/>
+          <w:lang w:val="en-US"/>
+        </w:rPr>
+      </w:pPr>
+      <w:r>
+        <w:rPr>
+          <w:color w:val="70AD47" w:themeColor="accent6"/>
           <w:lang w:val="en-US"/>
         </w:rPr>
         <w:t xml:space="preserve">When the </w:t>
@@ -1786,12 +1803,14 @@
       <w:r>
         <w:rPr>
           <w:b/>
+          <w:color w:val="70AD47" w:themeColor="accent6"/>
         </w:rPr>
         <w:t>"</w:t>
       </w:r>
       <w:r>
         <w:rPr>
           <w:b/>
+          <w:color w:val="70AD47" w:themeColor="accent6"/>
           <w:lang w:val="en-US"/>
         </w:rPr>
         <w:t>More Info</w:t>
@@ -1799,18 +1818,21 @@
       <w:r>
         <w:rPr>
           <w:b/>
+          <w:color w:val="70AD47" w:themeColor="accent6"/>
         </w:rPr>
         <w:t>"</w:t>
       </w:r>
       <w:r>
         <w:rPr>
           <w:b/>
+          <w:color w:val="70AD47" w:themeColor="accent6"/>
           <w:lang w:val="en-US"/>
         </w:rPr>
         <w:t xml:space="preserve"> </w:t>
       </w:r>
       <w:r>
         <w:rPr>
+          <w:color w:val="70AD47" w:themeColor="accent6"/>
           <w:lang w:val="en-US"/>
         </w:rPr>
         <w:t xml:space="preserve">button is clicked, </w:t>
@@ -1818,6 +1840,7 @@
       <w:r>
         <w:rPr>
           <w:noProof/>
+          <w:color w:val="70AD47" w:themeColor="accent6"/>
           <w:lang w:val="en-US"/>
         </w:rPr>
         <w:t xml:space="preserve">change button text from </w:t>
@@ -1827,6 +1850,7 @@
           <w:b/>
           <w:bCs/>
           <w:noProof/>
+          <w:color w:val="70AD47" w:themeColor="accent6"/>
           <w:lang w:val="en-US"/>
         </w:rPr>
         <w:t xml:space="preserve">"More Info" </w:t>
@@ -1834,6 +1858,7 @@
       <w:r>
         <w:rPr>
           <w:noProof/>
+          <w:color w:val="70AD47" w:themeColor="accent6"/>
           <w:lang w:val="en-US"/>
         </w:rPr>
         <w:t xml:space="preserve">to </w:t>
@@ -1843,6 +1868,7 @@
           <w:b/>
           <w:bCs/>
           <w:noProof/>
+          <w:color w:val="70AD47" w:themeColor="accent6"/>
           <w:lang w:val="en-US"/>
         </w:rPr>
         <w:t xml:space="preserve">"Less Info" </w:t>
@@ -1850,6 +1876,7 @@
       <w:r>
         <w:rPr>
           <w:noProof/>
+          <w:color w:val="70AD47" w:themeColor="accent6"/>
           <w:lang w:val="en-US"/>
         </w:rPr>
         <w:t>and style</w:t>
@@ -1857,6 +1884,7 @@
       <w:r>
         <w:rPr>
           <w:noProof/>
+          <w:color w:val="70AD47" w:themeColor="accent6"/>
           <w:lang w:val="en-US"/>
         </w:rPr>
         <w:t xml:space="preserve"> display</w:t>
@@ -1864,6 +1892,7 @@
       <w:r>
         <w:rPr>
           <w:noProof/>
+          <w:color w:val="70AD47" w:themeColor="accent6"/>
           <w:lang w:val="en-US"/>
         </w:rPr>
         <w:t xml:space="preserve"> </w:t>
@@ -1871,6 +1900,7 @@
       <w:r>
         <w:rPr>
           <w:noProof/>
+          <w:color w:val="70AD47" w:themeColor="accent6"/>
           <w:lang w:val="en-US"/>
         </w:rPr>
         <w:t xml:space="preserve">of </w:t>
@@ -1881,6 +1911,7 @@
           <w:b/>
           <w:bCs/>
           <w:noProof/>
+          <w:color w:val="70AD47" w:themeColor="accent6"/>
           <w:lang w:val="en-US"/>
         </w:rPr>
         <w:t xml:space="preserve">"class = hide" </w:t>
@@ -1888,6 +1919,7 @@
       <w:r>
         <w:rPr>
           <w:noProof/>
+          <w:color w:val="70AD47" w:themeColor="accent6"/>
           <w:lang w:val="en-US"/>
         </w:rPr>
         <w:t xml:space="preserve">from </w:t>
@@ -1897,6 +1929,7 @@
           <w:b/>
           <w:bCs/>
           <w:noProof/>
+          <w:color w:val="70AD47" w:themeColor="accent6"/>
           <w:lang w:val="en-US"/>
         </w:rPr>
         <w:t>"</w:t>
@@ -1907,6 +1940,7 @@
           <w:b/>
           <w:bCs/>
           <w:noProof/>
+          <w:color w:val="70AD47" w:themeColor="accent6"/>
           <w:lang w:val="en-US"/>
         </w:rPr>
         <w:t>none</w:t>
@@ -1916,6 +1950,7 @@
           <w:b/>
           <w:bCs/>
           <w:noProof/>
+          <w:color w:val="70AD47" w:themeColor="accent6"/>
           <w:lang w:val="en-US"/>
         </w:rPr>
         <w:t xml:space="preserve"> "</w:t>
@@ -1923,6 +1958,7 @@
       <w:r>
         <w:rPr>
           <w:noProof/>
+          <w:color w:val="70AD47" w:themeColor="accent6"/>
           <w:lang w:val="en-US"/>
         </w:rPr>
         <w:t xml:space="preserve"> to </w:t>
@@ -1930,6 +1966,7 @@
       <w:r>
         <w:rPr>
           <w:noProof/>
+          <w:color w:val="70AD47" w:themeColor="accent6"/>
           <w:lang w:val="en-US"/>
         </w:rPr>
         <w:t xml:space="preserve"> </w:t>
@@ -1939,6 +1976,7 @@
           <w:b/>
           <w:bCs/>
           <w:noProof/>
+          <w:color w:val="70AD47" w:themeColor="accent6"/>
           <w:lang w:val="en-US"/>
         </w:rPr>
         <w:t>"</w:t>
@@ -1949,6 +1987,7 @@
           <w:b/>
           <w:bCs/>
           <w:noProof/>
+          <w:color w:val="70AD47" w:themeColor="accent6"/>
           <w:lang w:val="en-US"/>
         </w:rPr>
         <w:t>contents</w:t>
@@ -1958,6 +1997,7 @@
           <w:b/>
           <w:bCs/>
           <w:noProof/>
+          <w:color w:val="70AD47" w:themeColor="accent6"/>
           <w:lang w:val="en-US"/>
         </w:rPr>
         <w:t>"</w:t>
@@ -1967,6 +2007,7 @@
           <w:b/>
           <w:bCs/>
           <w:noProof/>
+          <w:color w:val="70AD47" w:themeColor="accent6"/>
           <w:lang w:val="en-US"/>
         </w:rPr>
         <w:t xml:space="preserve">. </w:t>
@@ -1974,6 +2015,7 @@
       <w:r>
         <w:rPr>
           <w:noProof/>
+          <w:color w:val="70AD47" w:themeColor="accent6"/>
           <w:lang w:val="en-US"/>
         </w:rPr>
         <w:t xml:space="preserve">The second </w:t>
@@ -1984,6 +2026,7 @@
           <w:b/>
           <w:bCs/>
           <w:noProof/>
+          <w:color w:val="70AD47" w:themeColor="accent6"/>
           <w:lang w:val="en-US"/>
         </w:rPr>
         <w:t>&lt;td&gt;</w:t>
@@ -1993,6 +2036,7 @@
           <w:b/>
           <w:bCs/>
           <w:noProof/>
+          <w:color w:val="70AD47" w:themeColor="accent6"/>
           <w:lang w:val="en-US"/>
         </w:rPr>
         <w:t xml:space="preserve"> </w:t>
@@ -2000,6 +2044,7 @@
       <w:r>
         <w:rPr>
           <w:noProof/>
+          <w:color w:val="70AD47" w:themeColor="accent6"/>
           <w:lang w:val="en-US"/>
         </w:rPr>
         <w:t xml:space="preserve">must have attribute </w:t>
@@ -2010,6 +2055,7 @@
           <w:b/>
           <w:bCs/>
           <w:noProof/>
+          <w:color w:val="70AD47" w:themeColor="accent6"/>
           <w:lang w:val="en-US"/>
         </w:rPr>
         <w:t>colspan</w:t>
@@ -2019,6 +2065,7 @@
           <w:b/>
           <w:bCs/>
           <w:noProof/>
+          <w:color w:val="70AD47" w:themeColor="accent6"/>
           <w:lang w:val="en-US"/>
         </w:rPr>
         <w:t xml:space="preserve"> </w:t>
@@ -2026,6 +2073,7 @@
       <w:r>
         <w:rPr>
           <w:noProof/>
+          <w:color w:val="70AD47" w:themeColor="accent6"/>
           <w:lang w:val="en-US"/>
         </w:rPr>
         <w:t xml:space="preserve">with value </w:t>
@@ -2035,6 +2083,7 @@
           <w:b/>
           <w:bCs/>
           <w:noProof/>
+          <w:color w:val="70AD47" w:themeColor="accent6"/>
           <w:lang w:val="en-US"/>
         </w:rPr>
         <w:t>3</w:t>
@@ -2044,6 +2093,7 @@
           <w:b/>
           <w:bCs/>
           <w:noProof/>
+          <w:color w:val="70AD47" w:themeColor="accent6"/>
           <w:lang w:val="en-US"/>
         </w:rPr>
         <w:t>.</w:t>
@@ -2053,12 +2103,14 @@
           <w:b/>
           <w:bCs/>
           <w:noProof/>
+          <w:color w:val="70AD47" w:themeColor="accent6"/>
         </w:rPr>
         <w:t xml:space="preserve"> </w:t>
       </w:r>
       <w:r>
         <w:rPr>
           <w:noProof/>
+          <w:color w:val="70AD47" w:themeColor="accent6"/>
           <w:lang w:val="en-US"/>
         </w:rPr>
         <w:t xml:space="preserve">When click </w:t>
@@ -2068,6 +2120,7 @@
           <w:b/>
           <w:bCs/>
           <w:noProof/>
+          <w:color w:val="70AD47" w:themeColor="accent6"/>
           <w:lang w:val="en-US"/>
         </w:rPr>
         <w:t xml:space="preserve">"Less Info" </w:t>
@@ -2075,6 +2128,7 @@
       <w:r>
         <w:rPr>
           <w:noProof/>
+          <w:color w:val="70AD47" w:themeColor="accent6"/>
           <w:lang w:val="en-US"/>
         </w:rPr>
         <w:t xml:space="preserve">button is clicked, change button text from </w:t>
@@ -2084,6 +2138,7 @@
           <w:b/>
           <w:bCs/>
           <w:noProof/>
+          <w:color w:val="70AD47" w:themeColor="accent6"/>
           <w:lang w:val="en-US"/>
         </w:rPr>
         <w:t xml:space="preserve">"Less Info" </w:t>
@@ -2091,6 +2146,7 @@
       <w:r>
         <w:rPr>
           <w:noProof/>
+          <w:color w:val="70AD47" w:themeColor="accent6"/>
           <w:lang w:val="en-US"/>
         </w:rPr>
         <w:t xml:space="preserve">to </w:t>
@@ -2100,6 +2156,7 @@
           <w:b/>
           <w:bCs/>
           <w:noProof/>
+          <w:color w:val="70AD47" w:themeColor="accent6"/>
           <w:lang w:val="en-US"/>
         </w:rPr>
         <w:t xml:space="preserve">"More Info" </w:t>
@@ -2107,29 +2164,17 @@
       <w:r>
         <w:rPr>
           <w:noProof/>
-          <w:lang w:val="en-US"/>
-        </w:rPr>
-        <w:t>and style</w:t>
-      </w:r>
-      <w:r>
-        <w:rPr>
-          <w:noProof/>
-          <w:lang w:val="en-US"/>
-        </w:rPr>
-        <w:t xml:space="preserve"> </w:t>
-      </w:r>
-      <w:r>
-        <w:rPr>
-          <w:noProof/>
-          <w:lang w:val="en-US"/>
-        </w:rPr>
-        <w:t xml:space="preserve">from </w:t>
-      </w:r>
-      <w:r>
-        <w:rPr>
-          <w:b/>
-          <w:bCs/>
-          <w:noProof/>
+          <w:color w:val="70AD47" w:themeColor="accent6"/>
+          <w:lang w:val="en-US"/>
+        </w:rPr>
+        <w:t xml:space="preserve">and style from </w:t>
+      </w:r>
+      <w:r>
+        <w:rPr>
+          <w:b/>
+          <w:bCs/>
+          <w:noProof/>
+          <w:color w:val="70AD47" w:themeColor="accent6"/>
           <w:lang w:val="en-US"/>
         </w:rPr>
         <w:t>"</w:t>
@@ -2140,6 +2185,7 @@
           <w:b/>
           <w:bCs/>
           <w:noProof/>
+          <w:color w:val="70AD47" w:themeColor="accent6"/>
           <w:lang w:val="en-US"/>
         </w:rPr>
         <w:t>contents</w:t>
@@ -2149,6 +2195,7 @@
           <w:b/>
           <w:bCs/>
           <w:noProof/>
+          <w:color w:val="70AD47" w:themeColor="accent6"/>
           <w:lang w:val="en-US"/>
         </w:rPr>
         <w:t xml:space="preserve"> "</w:t>
@@ -2156,6 +2203,7 @@
       <w:r>
         <w:rPr>
           <w:noProof/>
+          <w:color w:val="70AD47" w:themeColor="accent6"/>
           <w:lang w:val="en-US"/>
         </w:rPr>
         <w:t xml:space="preserve"> to  </w:t>
@@ -2165,6 +2213,7 @@
           <w:b/>
           <w:bCs/>
           <w:noProof/>
+          <w:color w:val="70AD47" w:themeColor="accent6"/>
           <w:lang w:val="en-US"/>
         </w:rPr>
         <w:t>"</w:t>
@@ -2175,6 +2224,7 @@
           <w:b/>
           <w:bCs/>
           <w:noProof/>
+          <w:color w:val="70AD47" w:themeColor="accent6"/>
           <w:lang w:val="en-US"/>
         </w:rPr>
         <w:t>none</w:t>
@@ -2184,6 +2234,7 @@
           <w:b/>
           <w:bCs/>
           <w:noProof/>
+          <w:color w:val="70AD47" w:themeColor="accent6"/>
           <w:lang w:val="en-US"/>
         </w:rPr>
         <w:t>".</w:t>
@@ -2349,7 +2400,7 @@
     </w:p>
     <w:p>
       <w:pPr>
-        <w:pStyle w:val="a3"/>
+        <w:pStyle w:val="ListParagraph"/>
         <w:numPr>
           <w:ilvl w:val="0"/>
           <w:numId w:val="1"/>
@@ -2394,7 +2445,7 @@
     </w:p>
     <w:p>
       <w:pPr>
-        <w:pStyle w:val="a3"/>
+        <w:pStyle w:val="ListParagraph"/>
         <w:numPr>
           <w:ilvl w:val="0"/>
           <w:numId w:val="1"/>
@@ -2502,7 +2553,7 @@
       </w:r>
       <w:r>
         <w:rPr>
-          <w:rStyle w:val="10"/>
+          <w:rStyle w:val="Heading1Char"/>
           <w:lang w:val="en"/>
         </w:rPr>
         <w:t xml:space="preserve"> </w:t>
@@ -3404,15 +3455,6 @@
   </w:num>
   <w:num w:numId="7">
     <w:abstractNumId w:val="0"/>
-    <w:lvlOverride w:ilvl="0"/>
-    <w:lvlOverride w:ilvl="1"/>
-    <w:lvlOverride w:ilvl="2"/>
-    <w:lvlOverride w:ilvl="3"/>
-    <w:lvlOverride w:ilvl="4"/>
-    <w:lvlOverride w:ilvl="5"/>
-    <w:lvlOverride w:ilvl="6"/>
-    <w:lvlOverride w:ilvl="7"/>
-    <w:lvlOverride w:ilvl="8"/>
   </w:num>
 </w:numbering>
 </file>
@@ -3812,15 +3854,15 @@
     <w:lsdException w:name="Unresolved Mention" w:semiHidden="1" w:unhideWhenUsed="1"/>
     <w:lsdException w:name="Smart Link" w:semiHidden="1" w:unhideWhenUsed="1"/>
   </w:latentStyles>
-  <w:style w:type="paragraph" w:default="1" w:styleId="a">
+  <w:style w:type="paragraph" w:default="1" w:styleId="Normal">
     <w:name w:val="Normal"/>
     <w:qFormat/>
   </w:style>
-  <w:style w:type="paragraph" w:styleId="1">
+  <w:style w:type="paragraph" w:styleId="Heading1">
     <w:name w:val="heading 1"/>
-    <w:basedOn w:val="a"/>
-    <w:next w:val="a"/>
-    <w:link w:val="10"/>
+    <w:basedOn w:val="Normal"/>
+    <w:next w:val="Normal"/>
+    <w:link w:val="Heading1Char"/>
     <w:uiPriority w:val="9"/>
     <w:qFormat/>
     <w:rsid w:val="00482FC0"/>
@@ -3839,11 +3881,11 @@
       <w:lang w:val="en-US"/>
     </w:rPr>
   </w:style>
-  <w:style w:type="paragraph" w:styleId="2">
+  <w:style w:type="paragraph" w:styleId="Heading2">
     <w:name w:val="heading 2"/>
-    <w:basedOn w:val="a"/>
-    <w:next w:val="a"/>
-    <w:link w:val="20"/>
+    <w:basedOn w:val="Normal"/>
+    <w:next w:val="Normal"/>
+    <w:link w:val="Heading2Char"/>
     <w:uiPriority w:val="9"/>
     <w:semiHidden/>
     <w:unhideWhenUsed/>
@@ -3862,11 +3904,11 @@
       <w:szCs w:val="26"/>
     </w:rPr>
   </w:style>
-  <w:style w:type="paragraph" w:styleId="3">
+  <w:style w:type="paragraph" w:styleId="Heading3">
     <w:name w:val="heading 3"/>
-    <w:basedOn w:val="a"/>
-    <w:next w:val="a"/>
-    <w:link w:val="30"/>
+    <w:basedOn w:val="Normal"/>
+    <w:next w:val="Normal"/>
+    <w:link w:val="Heading3Char"/>
     <w:uiPriority w:val="9"/>
     <w:semiHidden/>
     <w:unhideWhenUsed/>
@@ -3885,11 +3927,11 @@
       <w:szCs w:val="24"/>
     </w:rPr>
   </w:style>
-  <w:style w:type="paragraph" w:styleId="4">
+  <w:style w:type="paragraph" w:styleId="Heading4">
     <w:name w:val="heading 4"/>
-    <w:basedOn w:val="a"/>
-    <w:next w:val="a"/>
-    <w:link w:val="40"/>
+    <w:basedOn w:val="Normal"/>
+    <w:next w:val="Normal"/>
+    <w:link w:val="Heading4Char"/>
     <w:uiPriority w:val="9"/>
     <w:semiHidden/>
     <w:unhideWhenUsed/>
@@ -3908,13 +3950,13 @@
       <w:color w:val="2E74B5" w:themeColor="accent1" w:themeShade="BF"/>
     </w:rPr>
   </w:style>
-  <w:style w:type="character" w:default="1" w:styleId="a0">
+  <w:style w:type="character" w:default="1" w:styleId="DefaultParagraphFont">
     <w:name w:val="Default Paragraph Font"/>
     <w:uiPriority w:val="1"/>
     <w:semiHidden/>
     <w:unhideWhenUsed/>
   </w:style>
-  <w:style w:type="table" w:default="1" w:styleId="a1">
+  <w:style w:type="table" w:default="1" w:styleId="TableNormal">
     <w:name w:val="Normal Table"/>
     <w:uiPriority w:val="99"/>
     <w:semiHidden/>
@@ -3929,16 +3971,16 @@
       </w:tblCellMar>
     </w:tblPr>
   </w:style>
-  <w:style w:type="numbering" w:default="1" w:styleId="a2">
+  <w:style w:type="numbering" w:default="1" w:styleId="NoList">
     <w:name w:val="No List"/>
     <w:uiPriority w:val="99"/>
     <w:semiHidden/>
     <w:unhideWhenUsed/>
   </w:style>
-  <w:style w:type="character" w:customStyle="1" w:styleId="10">
-    <w:name w:val="Заглавие 1 Знак"/>
-    <w:basedOn w:val="a0"/>
-    <w:link w:val="1"/>
+  <w:style w:type="character" w:customStyle="1" w:styleId="Heading1Char">
+    <w:name w:val="Heading 1 Char"/>
+    <w:basedOn w:val="DefaultParagraphFont"/>
+    <w:link w:val="Heading1"/>
     <w:uiPriority w:val="9"/>
     <w:qFormat/>
     <w:rsid w:val="00482FC0"/>
@@ -3951,10 +3993,10 @@
       <w:lang w:val="en-US"/>
     </w:rPr>
   </w:style>
-  <w:style w:type="character" w:customStyle="1" w:styleId="30">
-    <w:name w:val="Заглавие 3 Знак"/>
-    <w:basedOn w:val="a0"/>
-    <w:link w:val="3"/>
+  <w:style w:type="character" w:customStyle="1" w:styleId="Heading3Char">
+    <w:name w:val="Heading 3 Char"/>
+    <w:basedOn w:val="DefaultParagraphFont"/>
+    <w:link w:val="Heading3"/>
     <w:uiPriority w:val="9"/>
     <w:semiHidden/>
     <w:rsid w:val="00482FC0"/>
@@ -3965,10 +4007,10 @@
       <w:szCs w:val="24"/>
     </w:rPr>
   </w:style>
-  <w:style w:type="paragraph" w:styleId="a3">
+  <w:style w:type="paragraph" w:styleId="ListParagraph">
     <w:name w:val="List Paragraph"/>
-    <w:basedOn w:val="a"/>
-    <w:link w:val="a4"/>
+    <w:basedOn w:val="Normal"/>
+    <w:link w:val="ListParagraphChar"/>
     <w:uiPriority w:val="34"/>
     <w:qFormat/>
     <w:rsid w:val="00164E1D"/>
@@ -3982,10 +4024,10 @@
       <w:lang w:val="en-US"/>
     </w:rPr>
   </w:style>
-  <w:style w:type="character" w:customStyle="1" w:styleId="a4">
-    <w:name w:val="Списък на абзаци Знак"/>
-    <w:basedOn w:val="a0"/>
-    <w:link w:val="a3"/>
+  <w:style w:type="character" w:customStyle="1" w:styleId="ListParagraphChar">
+    <w:name w:val="List Paragraph Char"/>
+    <w:basedOn w:val="DefaultParagraphFont"/>
+    <w:link w:val="ListParagraph"/>
     <w:uiPriority w:val="34"/>
     <w:qFormat/>
     <w:locked/>
@@ -3997,13 +4039,13 @@
   </w:style>
   <w:style w:type="character" w:customStyle="1" w:styleId="jlqj4b">
     <w:name w:val="jlqj4b"/>
-    <w:basedOn w:val="a0"/>
+    <w:basedOn w:val="DefaultParagraphFont"/>
     <w:rsid w:val="00F529DE"/>
   </w:style>
-  <w:style w:type="character" w:customStyle="1" w:styleId="40">
-    <w:name w:val="Заглавие 4 Знак"/>
-    <w:basedOn w:val="a0"/>
-    <w:link w:val="4"/>
+  <w:style w:type="character" w:customStyle="1" w:styleId="Heading4Char">
+    <w:name w:val="Heading 4 Char"/>
+    <w:basedOn w:val="DefaultParagraphFont"/>
+    <w:link w:val="Heading4"/>
     <w:uiPriority w:val="9"/>
     <w:semiHidden/>
     <w:rsid w:val="00466E46"/>
@@ -4014,7 +4056,7 @@
       <w:color w:val="2E74B5" w:themeColor="accent1" w:themeShade="BF"/>
     </w:rPr>
   </w:style>
-  <w:style w:type="paragraph" w:styleId="a5">
+  <w:style w:type="paragraph" w:styleId="NoSpacing">
     <w:name w:val="No Spacing"/>
     <w:uiPriority w:val="1"/>
     <w:qFormat/>
@@ -4023,11 +4065,11 @@
       <w:spacing w:after="0" w:line="240" w:lineRule="auto"/>
     </w:pPr>
   </w:style>
-  <w:style w:type="paragraph" w:styleId="a6">
+  <w:style w:type="paragraph" w:styleId="Title">
     <w:name w:val="Title"/>
-    <w:basedOn w:val="a"/>
-    <w:next w:val="a"/>
-    <w:link w:val="a7"/>
+    <w:basedOn w:val="Normal"/>
+    <w:next w:val="Normal"/>
+    <w:link w:val="TitleChar"/>
     <w:uiPriority w:val="10"/>
     <w:qFormat/>
     <w:rsid w:val="00096EE5"/>
@@ -4043,10 +4085,10 @@
       <w:szCs w:val="56"/>
     </w:rPr>
   </w:style>
-  <w:style w:type="character" w:customStyle="1" w:styleId="a7">
-    <w:name w:val="Заглавие Знак"/>
-    <w:basedOn w:val="a0"/>
-    <w:link w:val="a6"/>
+  <w:style w:type="character" w:customStyle="1" w:styleId="TitleChar">
+    <w:name w:val="Title Char"/>
+    <w:basedOn w:val="DefaultParagraphFont"/>
+    <w:link w:val="Title"/>
     <w:uiPriority w:val="10"/>
     <w:rsid w:val="00096EE5"/>
     <w:rPr>
@@ -4057,10 +4099,10 @@
       <w:szCs w:val="56"/>
     </w:rPr>
   </w:style>
-  <w:style w:type="character" w:customStyle="1" w:styleId="20">
-    <w:name w:val="Заглавие 2 Знак"/>
-    <w:basedOn w:val="a0"/>
-    <w:link w:val="2"/>
+  <w:style w:type="character" w:customStyle="1" w:styleId="Heading2Char">
+    <w:name w:val="Heading 2 Char"/>
+    <w:basedOn w:val="DefaultParagraphFont"/>
+    <w:link w:val="Heading2"/>
     <w:uiPriority w:val="9"/>
     <w:semiHidden/>
     <w:rsid w:val="00B57B3C"/>
@@ -4073,7 +4115,7 @@
   </w:style>
   <w:style w:type="character" w:customStyle="1" w:styleId="CodeChar">
     <w:name w:val="Code Char"/>
-    <w:basedOn w:val="a0"/>
+    <w:basedOn w:val="DefaultParagraphFont"/>
     <w:link w:val="Code"/>
     <w:qFormat/>
     <w:locked/>
@@ -4087,7 +4129,7 @@
   </w:style>
   <w:style w:type="paragraph" w:customStyle="1" w:styleId="Code">
     <w:name w:val="Code"/>
-    <w:basedOn w:val="a"/>
+    <w:basedOn w:val="Normal"/>
     <w:link w:val="CodeChar"/>
     <w:qFormat/>
     <w:rsid w:val="009B47EA"/>

</xml_diff>